<commit_message>
recup du fichier et ajout du readme
</commit_message>
<xml_diff>
--- a/Rapport/Rapport.docx
+++ b/Rapport/Rapport.docx
@@ -255,23 +255,7 @@
           <w:i/>
           <w:iCs/>
         </w:rPr>
-        <w:t xml:space="preserve">Le programme fournit est un </w:t>
-      </w:r>
-      <w:proofErr w:type="spellStart"/>
-      <w:r>
-        <w:rPr>
-          <w:i/>
-          <w:iCs/>
-        </w:rPr>
-        <w:t>MinMax</w:t>
-      </w:r>
-      <w:proofErr w:type="spellEnd"/>
-      <w:r>
-        <w:rPr>
-          <w:i/>
-          <w:iCs/>
-        </w:rPr>
-        <w:t xml:space="preserve"> intégrant un élagage Alpha-Beta et une fonction heuristique. Nous pouvons nous pencher sur ses quelques spécificités :</w:t>
+        <w:t>Le programme fournit est un MinMax intégrant un élagage Alpha-Beta et une fonction heuristique. Nous pouvons nous pencher sur ses quelques spécificités :</w:t>
       </w:r>
     </w:p>
     <w:p>
@@ -649,7 +633,35 @@
           <w:sz w:val="24"/>
           <w:szCs w:val="24"/>
         </w:rPr>
-        <w:t xml:space="preserve">est utile dans le cas ou on doit faire le choix entre plusieurs actions de même score. Ici on choisira l’action qui est la moins profonde. Cela a du sens car plus une action est profonde plus on a accumulé d’erreur à cause de nos hypothèses. On prend donc l’action avec le moins d’approximation. </w:t>
+        <w:t>est utile dans le cas ou on doit faire le choix entre plusieurs actions de même score. Ici on choisira l’action qui est la moins profonde. Cela a du sens car plus une action est profonde plus on a accumulé d’</w:t>
+      </w:r>
+      <w:r>
+        <w:rPr>
+          <w:sz w:val="24"/>
+          <w:szCs w:val="24"/>
+        </w:rPr>
+        <w:t>erreurs</w:t>
+      </w:r>
+      <w:r>
+        <w:rPr>
+          <w:sz w:val="24"/>
+          <w:szCs w:val="24"/>
+        </w:rPr>
+        <w:t xml:space="preserve"> à cause de nos hypothèses. On prend donc l’action avec le moins d’approximation</w:t>
+      </w:r>
+      <w:r>
+        <w:rPr>
+          <w:sz w:val="24"/>
+          <w:szCs w:val="24"/>
+        </w:rPr>
+        <w:t>s</w:t>
+      </w:r>
+      <w:r>
+        <w:rPr>
+          <w:sz w:val="24"/>
+          <w:szCs w:val="24"/>
+        </w:rPr>
+        <w:t xml:space="preserve">. </w:t>
       </w:r>
     </w:p>
     <w:p>
@@ -1346,23 +1358,35 @@
           <w:sz w:val="24"/>
           <w:szCs w:val="24"/>
         </w:rPr>
-        <w:t xml:space="preserve">savoir comment calculer </w:t>
-      </w:r>
-      <w:proofErr w:type="gramStart"/>
-      <w:r>
-        <w:rPr>
-          <w:sz w:val="24"/>
-          <w:szCs w:val="24"/>
-        </w:rPr>
-        <w:t>la fitness</w:t>
-      </w:r>
-      <w:proofErr w:type="gramEnd"/>
-      <w:r>
-        <w:rPr>
-          <w:sz w:val="24"/>
-          <w:szCs w:val="24"/>
-        </w:rPr>
-        <w:t xml:space="preserve"> d’une LCD</w:t>
+        <w:t>savoir comment calculer la fitness d’une L</w:t>
+      </w:r>
+      <w:r>
+        <w:rPr>
+          <w:sz w:val="24"/>
+          <w:szCs w:val="24"/>
+        </w:rPr>
+        <w:t>/</w:t>
+      </w:r>
+      <w:r>
+        <w:rPr>
+          <w:sz w:val="24"/>
+          <w:szCs w:val="24"/>
+        </w:rPr>
+        <w:t>C</w:t>
+      </w:r>
+      <w:r>
+        <w:rPr>
+          <w:sz w:val="24"/>
+          <w:szCs w:val="24"/>
+        </w:rPr>
+        <w:t>/</w:t>
+      </w:r>
+      <w:r>
+        <w:rPr>
+          <w:sz w:val="24"/>
+          <w:szCs w:val="24"/>
+        </w:rPr>
+        <w:t>D</w:t>
       </w:r>
       <w:r>
         <w:rPr>
@@ -1538,7 +1562,25 @@
           <w:sz w:val="24"/>
           <w:szCs w:val="24"/>
         </w:rPr>
-        <w:t>Ensuite, on va traiter chaque zone de potentiel alignement, dans cet exemple on en a 3</w:t>
+        <w:t>Ensuite, on va traiter chaque zone</w:t>
+      </w:r>
+      <w:r>
+        <w:rPr>
+          <w:rFonts w:eastAsiaTheme="minorEastAsia"/>
+          <w:color w:val="000000" w:themeColor="text1"/>
+          <w:sz w:val="24"/>
+          <w:szCs w:val="24"/>
+        </w:rPr>
+        <w:t>s</w:t>
+      </w:r>
+      <w:r>
+        <w:rPr>
+          <w:rFonts w:eastAsiaTheme="minorEastAsia"/>
+          <w:color w:val="000000" w:themeColor="text1"/>
+          <w:sz w:val="24"/>
+          <w:szCs w:val="24"/>
+        </w:rPr>
+        <w:t xml:space="preserve"> de potentiel alignement, dans cet exemple on en a 3</w:t>
       </w:r>
       <w:r>
         <w:rPr>
@@ -1871,7 +1913,21 @@
           <w:sz w:val="24"/>
           <w:szCs w:val="24"/>
         </w:rPr>
-        <w:t xml:space="preserve"> peut gagner et il y a déjà un pion de placer, on retourne donc </w:t>
+        <w:t xml:space="preserve"> peut gagner et il y a déjà un pion de plac</w:t>
+      </w:r>
+      <w:r>
+        <w:rPr>
+          <w:sz w:val="24"/>
+          <w:szCs w:val="24"/>
+        </w:rPr>
+        <w:t>é</w:t>
+      </w:r>
+      <w:r>
+        <w:rPr>
+          <w:sz w:val="24"/>
+          <w:szCs w:val="24"/>
+        </w:rPr>
+        <w:t xml:space="preserve">, on retourne donc </w:t>
       </w:r>
       <m:oMath>
         <m:r>
@@ -2308,94 +2364,26 @@
           <w:sz w:val="24"/>
           <w:szCs w:val="24"/>
         </w:rPr>
-        <w:t xml:space="preserve"> une </w:t>
-      </w:r>
-      <w:proofErr w:type="spellStart"/>
-      <w:r>
-        <w:rPr>
-          <w:rFonts w:eastAsiaTheme="minorEastAsia"/>
-          <w:i/>
-          <w:iCs/>
-          <w:color w:val="000000" w:themeColor="text1"/>
-          <w:sz w:val="24"/>
-          <w:szCs w:val="24"/>
-        </w:rPr>
-        <w:t>FitnessO</w:t>
-      </w:r>
-      <w:proofErr w:type="spellEnd"/>
-      <w:r>
-        <w:rPr>
-          <w:rFonts w:eastAsiaTheme="minorEastAsia"/>
-          <w:i/>
-          <w:iCs/>
-          <w:color w:val="000000" w:themeColor="text1"/>
-          <w:sz w:val="24"/>
-          <w:szCs w:val="24"/>
-        </w:rPr>
-        <w:t xml:space="preserve"> de 6 et une </w:t>
-      </w:r>
-      <w:proofErr w:type="spellStart"/>
-      <w:r>
-        <w:rPr>
-          <w:rFonts w:eastAsiaTheme="minorEastAsia"/>
-          <w:i/>
-          <w:iCs/>
-          <w:color w:val="000000" w:themeColor="text1"/>
-          <w:sz w:val="24"/>
-          <w:szCs w:val="24"/>
-        </w:rPr>
-        <w:t>FitnessX</w:t>
-      </w:r>
-      <w:proofErr w:type="spellEnd"/>
-      <w:r>
-        <w:rPr>
-          <w:rFonts w:eastAsiaTheme="minorEastAsia"/>
-          <w:i/>
-          <w:iCs/>
-          <w:color w:val="000000" w:themeColor="text1"/>
-          <w:sz w:val="24"/>
-          <w:szCs w:val="24"/>
-        </w:rPr>
-        <w:t xml:space="preserve"> de 0.</w:t>
-      </w:r>
-    </w:p>
-    <w:p>
-      <w:pPr>
-        <w:rPr>
-          <w:rFonts w:eastAsiaTheme="minorEastAsia"/>
-          <w:color w:val="000000" w:themeColor="text1"/>
-          <w:sz w:val="24"/>
-          <w:szCs w:val="24"/>
-        </w:rPr>
-      </w:pPr>
-      <w:r>
-        <w:rPr>
-          <w:rFonts w:eastAsiaTheme="minorEastAsia"/>
-          <w:color w:val="000000" w:themeColor="text1"/>
-          <w:sz w:val="24"/>
-          <w:szCs w:val="24"/>
-        </w:rPr>
-        <w:t xml:space="preserve">Afin d’obtenir la </w:t>
-      </w:r>
-      <w:proofErr w:type="spellStart"/>
-      <w:r>
-        <w:rPr>
-          <w:rFonts w:eastAsiaTheme="minorEastAsia"/>
-          <w:color w:val="000000" w:themeColor="text1"/>
-          <w:sz w:val="24"/>
-          <w:szCs w:val="24"/>
-        </w:rPr>
-        <w:t>fitnessO</w:t>
-      </w:r>
-      <w:proofErr w:type="spellEnd"/>
-      <w:r>
-        <w:rPr>
-          <w:rFonts w:eastAsiaTheme="minorEastAsia"/>
-          <w:color w:val="000000" w:themeColor="text1"/>
-          <w:sz w:val="24"/>
-          <w:szCs w:val="24"/>
-        </w:rPr>
-        <w:t xml:space="preserve"> et X totale il faudrait répéter l’opération pour la colonne et les deux diagonales associées à </w:t>
+        <w:t xml:space="preserve"> une FitnessO de 6 et une FitnessX de 0.</w:t>
+      </w:r>
+    </w:p>
+    <w:p>
+      <w:pPr>
+        <w:rPr>
+          <w:rFonts w:eastAsiaTheme="minorEastAsia"/>
+          <w:color w:val="000000" w:themeColor="text1"/>
+          <w:sz w:val="24"/>
+          <w:szCs w:val="24"/>
+        </w:rPr>
+      </w:pPr>
+      <w:r>
+        <w:rPr>
+          <w:rFonts w:eastAsiaTheme="minorEastAsia"/>
+          <w:color w:val="000000" w:themeColor="text1"/>
+          <w:sz w:val="24"/>
+          <w:szCs w:val="24"/>
+        </w:rPr>
+        <w:t xml:space="preserve">Afin d’obtenir la fitnessO et X totale il faudrait répéter l’opération pour la colonne et les deux diagonales associées à </w:t>
       </w:r>
       <w:r>
         <w:rPr>
@@ -2479,7 +2467,7 @@
           <w:sz w:val="24"/>
           <w:szCs w:val="24"/>
         </w:rPr>
-        <w:t xml:space="preserve"> a été définit à 3 pour atteindre 8sc.</w:t>
+        <w:t xml:space="preserve"> a été défini à 3 pour atteindre 8sc.</w:t>
       </w:r>
     </w:p>
     <w:sectPr>

</xml_diff>